<commit_message>
latex documentation + final package
</commit_message>
<xml_diff>
--- a/docs/dokumentace.docx
+++ b/docs/dokumentace.docx
@@ -27,6 +27,71 @@
       </w:r>
     </w:p>
     <w:p>
+      <w:r>
+        <w:t xml:space="preserve">Detektor objektů ke svému běhu potřebuje 2 typy algoritmů. </w:t>
+      </w:r>
+    </w:p>
+    <w:p>
+      <w:pPr>
+        <w:pStyle w:val="Odstavecseseznamem"/>
+        <w:numPr>
+          <w:ilvl w:val="0"/>
+          <w:numId w:val="4"/>
+        </w:numPr>
+      </w:pPr>
+      <w:proofErr w:type="spellStart"/>
+      <w:r>
+        <w:t>Metaalgoritmus</w:t>
+      </w:r>
+      <w:proofErr w:type="spellEnd"/>
+      <w:r>
+        <w:t xml:space="preserve">, který zpracovává celý průběh detekce, tedy skládá jednotlivé slabé klasifikátory, které hodnotí daný vzorek v jeden silný a na konec prohlásí, </w:t>
+      </w:r>
+      <w:proofErr w:type="gramStart"/>
+      <w:r>
+        <w:t>zda-</w:t>
+      </w:r>
+      <w:proofErr w:type="spellStart"/>
+      <w:r>
+        <w:t>li</w:t>
+      </w:r>
+      <w:proofErr w:type="spellEnd"/>
+      <w:r>
+        <w:t xml:space="preserve"> se</w:t>
+      </w:r>
+      <w:proofErr w:type="gramEnd"/>
+      <w:r>
+        <w:t xml:space="preserve"> jedná nebo nejedná o hledaný objekt – </w:t>
+      </w:r>
+      <w:proofErr w:type="spellStart"/>
+      <w:r>
+        <w:t>Waldboost</w:t>
+      </w:r>
+      <w:proofErr w:type="spellEnd"/>
+    </w:p>
+    <w:p>
+      <w:pPr>
+        <w:pStyle w:val="Odstavecseseznamem"/>
+        <w:numPr>
+          <w:ilvl w:val="0"/>
+          <w:numId w:val="4"/>
+        </w:numPr>
+      </w:pPr>
+      <w:r>
+        <w:t>Algoritmus pro výpočet slabého klasifikátoru, tedy jednotlivých příznaků, které porovnává se svými natrénovanými daty – LBP (</w:t>
+      </w:r>
+      <w:proofErr w:type="spellStart"/>
+      <w:r>
+        <w:t>Local</w:t>
+      </w:r>
+      <w:proofErr w:type="spellEnd"/>
+      <w:r>
+        <w:t xml:space="preserve"> Binary Patterns)</w:t>
+      </w:r>
+      <w:bookmarkStart w:id="0" w:name="_GoBack"/>
+      <w:bookmarkEnd w:id="0"/>
+    </w:p>
+    <w:p>
       <w:pPr>
         <w:pStyle w:val="Nadpis2"/>
       </w:pPr>
@@ -35,11 +100,6 @@
         <w:t>Waldboost</w:t>
       </w:r>
       <w:proofErr w:type="spellEnd"/>
-    </w:p>
-    <w:p>
-      <w:r>
-        <w:t>Zde doplnit (PM)</w:t>
-      </w:r>
     </w:p>
     <w:p>
       <w:pPr>
@@ -201,7 +261,11 @@
       </w:r>
       <w:proofErr w:type="spellEnd"/>
       <w:r>
-        <w:t xml:space="preserve">, je výpočet pro daný vzorek ukončen. V případě, že výpočet projde přes všechny </w:t>
+        <w:t xml:space="preserve">, je výpočet pro daný vzorek ukončen. V případě, že </w:t>
+      </w:r>
+      <w:r>
+        <w:lastRenderedPageBreak/>
+        <w:t xml:space="preserve">výpočet projde přes všechny </w:t>
       </w:r>
       <w:proofErr w:type="spellStart"/>
       <w:r>
@@ -222,7 +286,6 @@
         <w:pStyle w:val="Nadpis2"/>
       </w:pPr>
       <w:r>
-        <w:lastRenderedPageBreak/>
         <w:t>Uspořádání paměti</w:t>
       </w:r>
     </w:p>
@@ -1150,6 +1213,7 @@
     </w:p>
     <w:p>
       <w:r>
+        <w:lastRenderedPageBreak/>
         <w:t>K porovnání dvou obličejů jsme využili víše uvedený postup při porovnání histogramu obličeje, ke kterému jsme ještě přidali vzdálenost oblasti</w:t>
       </w:r>
       <w:r>
@@ -1159,11 +1223,7 @@
         <w:t xml:space="preserve"> na které se obličej nacházel při posledním výskytu ve videu (popřípadě v sekvenci obrázků)</w:t>
       </w:r>
       <w:r>
-        <w:t xml:space="preserve">. Předpokládáme, že v sekvenci obrázku se daný obličej nebude přesouvat skokově, neboli vzdálenost od posledního výskytu bude u jednoho obličeje velmi malá. Problém by mohl nastat, pokud se obličej vytratí ze záběru a objeví se později v jiné jeho části </w:t>
-      </w:r>
-      <w:r>
-        <w:lastRenderedPageBreak/>
-        <w:t xml:space="preserve">(například odchod z místnosti a pozdější návrat jiným vchodem). </w:t>
+        <w:t xml:space="preserve">. Předpokládáme, že v sekvenci obrázku se daný obličej nebude přesouvat skokově, neboli vzdálenost od posledního výskytu bude u jednoho obličeje velmi malá. Problém by mohl nastat, pokud se obličej vytratí ze záběru a objeví se později v jiné jeho části (například odchod z místnosti a pozdější návrat jiným vchodem). </w:t>
       </w:r>
       <w:r>
         <w:t>Z toho důvodu jsme se rozhodli normalizovat vzdálenost do rozmezí &lt;0;0,5)</w:t>
@@ -1203,7 +1263,7 @@
         <w:t>Jan Bureš – sledování</w:t>
       </w:r>
       <w:r>
-        <w:t xml:space="preserve"> objektů a jejich rozpoznávání.</w:t>
+        <w:t xml:space="preserve"> objektů a jejich rozpoznávání, výstupy z aplikace</w:t>
       </w:r>
     </w:p>
     <w:p>
@@ -1244,6 +1304,11 @@
       </w:r>
     </w:p>
     <w:p>
+      <w:pPr>
+        <w:rPr>
+          <w:lang w:val="en-US"/>
+        </w:rPr>
+      </w:pPr>
       <w:r>
         <w:t xml:space="preserve">Přiložen projekt pro Microsoft </w:t>
       </w:r>
@@ -1253,12 +1318,45 @@
       </w:r>
       <w:proofErr w:type="spellEnd"/>
       <w:r>
-        <w:t xml:space="preserve"> Studio.</w:t>
-      </w:r>
-    </w:p>
-    <w:p>
-      <w:r>
-        <w:t xml:space="preserve">Nejaktuálnější verze je k nalezení na: </w:t>
+        <w:t xml:space="preserve"> Studio</w:t>
+      </w:r>
+      <w:r>
+        <w:t xml:space="preserve"> (</w:t>
+      </w:r>
+      <w:proofErr w:type="spellStart"/>
+      <w:r>
+        <w:t>nestováno</w:t>
+      </w:r>
+      <w:proofErr w:type="spellEnd"/>
+      <w:r>
+        <w:t xml:space="preserve"> na Microsoft </w:t>
+      </w:r>
+      <w:proofErr w:type="spellStart"/>
+      <w:r>
+        <w:t>Visual</w:t>
+      </w:r>
+      <w:proofErr w:type="spellEnd"/>
+      <w:r>
+        <w:t xml:space="preserve"> Studio 2013</w:t>
+      </w:r>
+      <w:r>
+        <w:rPr>
+          <w:lang w:val="en-US"/>
+        </w:rPr>
+        <w:t>).</w:t>
+      </w:r>
+    </w:p>
+    <w:p>
+      <w:r>
+        <w:t xml:space="preserve">Nejaktuálnější verze je k nalezení </w:t>
+      </w:r>
+      <w:proofErr w:type="gramStart"/>
+      <w:r>
+        <w:t>na</w:t>
+      </w:r>
+      <w:proofErr w:type="gramEnd"/>
+      <w:r>
+        <w:t xml:space="preserve">: </w:t>
       </w:r>
       <w:r>
         <w:t>https://github.com/mmaci/vutbr-fit-pov-face-tracking</w:t>
@@ -1564,13 +1662,11 @@
         <w:t xml:space="preserve"> z 2048 na ½ nebo ¼,</w:t>
       </w:r>
       <w:r>
-        <w:t xml:space="preserve"> čímž snížíme jeho přesnost, ale </w:t>
-      </w:r>
-      <w:proofErr w:type="spellStart"/>
-      <w:r>
-        <w:t>snížímé</w:t>
-      </w:r>
-      <w:proofErr w:type="spellEnd"/>
+        <w:t xml:space="preserve"> čímž sn</w:t>
+      </w:r>
+      <w:r>
+        <w:t>ížíme jeho přesnost, ale snížíme</w:t>
+      </w:r>
       <w:r>
         <w:t xml:space="preserve"> délku výpočtu pod úroveň FPS v běžných videích.</w:t>
       </w:r>
@@ -1585,17 +1681,16 @@
       </w:r>
       <w:proofErr w:type="spellEnd"/>
       <w:r>
-        <w:t xml:space="preserve"> obličejů je vzhledem k detektoru zanedbatelná. Pro porovnání obličeje je využit histogram oblasti, na které se obličej nachází a vzdálenost mezi současnou a předchozí pozicí obličeje. Zkoušeli jsme i porovnání na základě extrakce klíčových bodů, ale tento způsob nevykazoval dobré výsledky.</w:t>
-      </w:r>
-    </w:p>
-    <w:p>
-      <w:r>
-        <w:t>Další možné optimalizace do budoucnosti jsou</w:t>
-      </w:r>
-      <w:bookmarkStart w:id="0" w:name="_GoBack"/>
-      <w:bookmarkEnd w:id="0"/>
-      <w:r>
-        <w:t>:</w:t>
+        <w:t xml:space="preserve"> obličejů je vzhledem k detektoru zanedbatelná. Pro porovnání obličeje je využit histogram oblasti, na které se obličej nachází a vzdálenost mezi současnou a </w:t>
+      </w:r>
+      <w:r>
+        <w:lastRenderedPageBreak/>
+        <w:t>předchozí pozicí obličeje. Zkoušeli jsme i porovnání na základě extrakce klíčových bodů, ale tento způsob nevykazoval dobré výsledky.</w:t>
+      </w:r>
+    </w:p>
+    <w:p>
+      <w:r>
+        <w:t>Další možné optimalizace do budoucnosti jsou:</w:t>
       </w:r>
     </w:p>
     <w:p>
@@ -1619,7 +1714,6 @@
         </w:numPr>
       </w:pPr>
       <w:r>
-        <w:lastRenderedPageBreak/>
         <w:t>Aktuálně jsou sice generovány z </w:t>
       </w:r>
       <w:proofErr w:type="spellStart"/>
@@ -1743,7 +1837,19 @@
         </w:numPr>
       </w:pPr>
       <w:r>
-        <w:t>Velikost videa je často standardizována na velikost a poměr stran (16:9, 4:3, HD, FULL HD, …). Šlo by tak generovat zmenšeniny pro daný standard, kde by se využilo maximum obrazové plochy, zmenšila její i urychlit výpočet zmenšenin rozbalením cyklů.</w:t>
+        <w:t xml:space="preserve">Velikost videa je často standardizována na velikost a poměr stran (16:9, 4:3, HD, FULL HD, …). Šlo by tak generovat zmenšeniny pro daný standard, kde by se využilo maximum </w:t>
+      </w:r>
+      <w:r>
+        <w:t>obrazové plochy, zmenšila její velikost a výpočet by šlo</w:t>
+      </w:r>
+      <w:r>
+        <w:t xml:space="preserve"> urychlit</w:t>
+      </w:r>
+      <w:r>
+        <w:t xml:space="preserve"> r</w:t>
+      </w:r>
+      <w:r>
+        <w:t>ozbalením cyklů.</w:t>
       </w:r>
     </w:p>
     <w:p>
@@ -1755,10 +1861,7 @@
         </w:numPr>
       </w:pPr>
       <w:r>
-        <w:t xml:space="preserve">Optimalizace </w:t>
-      </w:r>
-      <w:r>
-        <w:t>rozpoznání obličejů</w:t>
+        <w:t>Optimalizace rozpoznání obličejů</w:t>
       </w:r>
     </w:p>
     <w:p>
@@ -2125,6 +2228,118 @@
       </w:rPr>
     </w:lvl>
   </w:abstractNum>
+  <w:abstractNum w:abstractNumId="3">
+    <w:nsid w:val="7C1B6DE1"/>
+    <w:multiLevelType w:val="hybridMultilevel"/>
+    <w:tmpl w:val="E458BCE0"/>
+    <w:lvl w:ilvl="0" w:tplc="9242935E">
+      <w:numFmt w:val="bullet"/>
+      <w:lvlText w:val="-"/>
+      <w:lvlJc w:val="left"/>
+      <w:pPr>
+        <w:ind w:left="720" w:hanging="360"/>
+      </w:pPr>
+      <w:rPr>
+        <w:rFonts w:ascii="Calibri" w:eastAsiaTheme="minorHAnsi" w:hAnsi="Calibri" w:cstheme="minorBidi" w:hint="default"/>
+      </w:rPr>
+    </w:lvl>
+    <w:lvl w:ilvl="1" w:tplc="04050003" w:tentative="1">
+      <w:start w:val="1"/>
+      <w:numFmt w:val="bullet"/>
+      <w:lvlText w:val="o"/>
+      <w:lvlJc w:val="left"/>
+      <w:pPr>
+        <w:ind w:left="1440" w:hanging="360"/>
+      </w:pPr>
+      <w:rPr>
+        <w:rFonts w:ascii="Courier New" w:hAnsi="Courier New" w:cs="Courier New" w:hint="default"/>
+      </w:rPr>
+    </w:lvl>
+    <w:lvl w:ilvl="2" w:tplc="04050005" w:tentative="1">
+      <w:start w:val="1"/>
+      <w:numFmt w:val="bullet"/>
+      <w:lvlText w:val=""/>
+      <w:lvlJc w:val="left"/>
+      <w:pPr>
+        <w:ind w:left="2160" w:hanging="360"/>
+      </w:pPr>
+      <w:rPr>
+        <w:rFonts w:ascii="Wingdings" w:hAnsi="Wingdings" w:hint="default"/>
+      </w:rPr>
+    </w:lvl>
+    <w:lvl w:ilvl="3" w:tplc="04050001" w:tentative="1">
+      <w:start w:val="1"/>
+      <w:numFmt w:val="bullet"/>
+      <w:lvlText w:val=""/>
+      <w:lvlJc w:val="left"/>
+      <w:pPr>
+        <w:ind w:left="2880" w:hanging="360"/>
+      </w:pPr>
+      <w:rPr>
+        <w:rFonts w:ascii="Symbol" w:hAnsi="Symbol" w:hint="default"/>
+      </w:rPr>
+    </w:lvl>
+    <w:lvl w:ilvl="4" w:tplc="04050003" w:tentative="1">
+      <w:start w:val="1"/>
+      <w:numFmt w:val="bullet"/>
+      <w:lvlText w:val="o"/>
+      <w:lvlJc w:val="left"/>
+      <w:pPr>
+        <w:ind w:left="3600" w:hanging="360"/>
+      </w:pPr>
+      <w:rPr>
+        <w:rFonts w:ascii="Courier New" w:hAnsi="Courier New" w:cs="Courier New" w:hint="default"/>
+      </w:rPr>
+    </w:lvl>
+    <w:lvl w:ilvl="5" w:tplc="04050005" w:tentative="1">
+      <w:start w:val="1"/>
+      <w:numFmt w:val="bullet"/>
+      <w:lvlText w:val=""/>
+      <w:lvlJc w:val="left"/>
+      <w:pPr>
+        <w:ind w:left="4320" w:hanging="360"/>
+      </w:pPr>
+      <w:rPr>
+        <w:rFonts w:ascii="Wingdings" w:hAnsi="Wingdings" w:hint="default"/>
+      </w:rPr>
+    </w:lvl>
+    <w:lvl w:ilvl="6" w:tplc="04050001" w:tentative="1">
+      <w:start w:val="1"/>
+      <w:numFmt w:val="bullet"/>
+      <w:lvlText w:val=""/>
+      <w:lvlJc w:val="left"/>
+      <w:pPr>
+        <w:ind w:left="5040" w:hanging="360"/>
+      </w:pPr>
+      <w:rPr>
+        <w:rFonts w:ascii="Symbol" w:hAnsi="Symbol" w:hint="default"/>
+      </w:rPr>
+    </w:lvl>
+    <w:lvl w:ilvl="7" w:tplc="04050003" w:tentative="1">
+      <w:start w:val="1"/>
+      <w:numFmt w:val="bullet"/>
+      <w:lvlText w:val="o"/>
+      <w:lvlJc w:val="left"/>
+      <w:pPr>
+        <w:ind w:left="5760" w:hanging="360"/>
+      </w:pPr>
+      <w:rPr>
+        <w:rFonts w:ascii="Courier New" w:hAnsi="Courier New" w:cs="Courier New" w:hint="default"/>
+      </w:rPr>
+    </w:lvl>
+    <w:lvl w:ilvl="8" w:tplc="04050005" w:tentative="1">
+      <w:start w:val="1"/>
+      <w:numFmt w:val="bullet"/>
+      <w:lvlText w:val=""/>
+      <w:lvlJc w:val="left"/>
+      <w:pPr>
+        <w:ind w:left="6480" w:hanging="360"/>
+      </w:pPr>
+      <w:rPr>
+        <w:rFonts w:ascii="Wingdings" w:hAnsi="Wingdings" w:hint="default"/>
+      </w:rPr>
+    </w:lvl>
+  </w:abstractNum>
   <w:num w:numId="1">
     <w:abstractNumId w:val="1"/>
   </w:num>
@@ -2133,6 +2348,9 @@
   </w:num>
   <w:num w:numId="3">
     <w:abstractNumId w:val="2"/>
+  </w:num>
+  <w:num w:numId="4">
+    <w:abstractNumId w:val="3"/>
   </w:num>
 </w:numbering>
 </file>
@@ -2917,7 +3135,7 @@
 </file>
 
 <file path=customXml/itemProps1.xml><?xml version="1.0" encoding="utf-8"?>
-<ds:datastoreItem xmlns:ds="http://schemas.openxmlformats.org/officeDocument/2006/customXml" ds:itemID="{6A0476F7-123D-4581-A292-E7D6C66644F2}">
+<ds:datastoreItem xmlns:ds="http://schemas.openxmlformats.org/officeDocument/2006/customXml" ds:itemID="{24924B42-BD3C-4D12-8A67-6A3C007EE985}">
   <ds:schemaRefs>
     <ds:schemaRef ds:uri="http://schemas.openxmlformats.org/officeDocument/2006/bibliography"/>
   </ds:schemaRefs>

</xml_diff>